<commit_message>
updated description for latest job exp
</commit_message>
<xml_diff>
--- a/Sunil Resume Google Co-op.docx
+++ b/Sunil Resume Google Co-op.docx
@@ -383,20 +383,33 @@
           </mc:Fallback>
         </mc:AlternateContent>
       </w:r>
+      <w:proofErr w:type="gramStart"/>
       <w:r>
-        <w:t xml:space="preserve">I am a Master of Computer Science </w:t>
+        <w:t xml:space="preserve">I am a </w:t>
       </w:r>
       <w:r>
-        <w:t>s</w:t>
+        <w:t>student</w:t>
+      </w:r>
+      <w:proofErr w:type="gramEnd"/>
+      <w:r>
+        <w:t xml:space="preserve"> of </w:t>
       </w:r>
       <w:r>
-        <w:t xml:space="preserve">tudent at </w:t>
+        <w:t xml:space="preserve">Master of Computer Science at </w:t>
       </w:r>
       <w:r>
         <w:t xml:space="preserve">the </w:t>
       </w:r>
       <w:r>
-        <w:t>University of Victoria. I have 3 years of software develop</w:t>
+        <w:t xml:space="preserve">University of Victoria. </w:t>
+      </w:r>
+      <w:proofErr w:type="gramStart"/>
+      <w:r>
+        <w:t>I have</w:t>
+      </w:r>
+      <w:proofErr w:type="gramEnd"/>
+      <w:r>
+        <w:t xml:space="preserve"> 3 years of software develop</w:t>
       </w:r>
       <w:r>
         <w:t>ment</w:t>
@@ -404,12 +417,14 @@
       <w:r>
         <w:t xml:space="preserve"> experience with software product companies. </w:t>
       </w:r>
+      <w:proofErr w:type="gramStart"/>
       <w:r>
         <w:t>I am s</w:t>
       </w:r>
       <w:r>
         <w:t>eeking</w:t>
       </w:r>
+      <w:proofErr w:type="gramEnd"/>
       <w:r>
         <w:t xml:space="preserve"> co-op </w:t>
       </w:r>
@@ -417,13 +432,22 @@
         <w:t xml:space="preserve">opportunities where I can fully </w:t>
       </w:r>
       <w:r>
-        <w:t>utilize</w:t>
+        <w:t>u</w:t>
+      </w:r>
+      <w:r>
+        <w:t>se</w:t>
       </w:r>
       <w:r>
         <w:t xml:space="preserve"> </w:t>
       </w:r>
       <w:r>
-        <w:t>my skills for the success of the organization</w:t>
+        <w:t xml:space="preserve">my skills for the success of </w:t>
+      </w:r>
+      <w:r>
+        <w:t xml:space="preserve">an </w:t>
+      </w:r>
+      <w:r>
+        <w:t>organization</w:t>
       </w:r>
       <w:r>
         <w:t xml:space="preserve"> </w:t>
@@ -435,13 +459,16 @@
         <w:t xml:space="preserve">learn </w:t>
       </w:r>
       <w:r>
-        <w:t>new skills for the</w:t>
+        <w:t xml:space="preserve">new skills </w:t>
+      </w:r>
+      <w:r>
+        <w:t>on</w:t>
       </w:r>
       <w:r>
         <w:t xml:space="preserve"> </w:t>
       </w:r>
       <w:r>
-        <w:t>cutting edge of technologies</w:t>
+        <w:t>cutting edge technologies</w:t>
       </w:r>
       <w:r>
         <w:t xml:space="preserve"> in the industry</w:t>
@@ -492,7 +519,6 @@
                 <w:szCs w:val="36"/>
               </w:rPr>
             </w:pPr>
-            <w:bookmarkStart w:id="1" w:name="_GoBack"/>
             <w:r>
               <w:rPr>
                 <w:noProof/>
@@ -569,7 +595,6 @@
                 </mc:Fallback>
               </mc:AlternateContent>
             </w:r>
-            <w:bookmarkEnd w:id="1"/>
             <w:r>
               <w:rPr>
                 <w:rFonts w:asciiTheme="majorHAnsi" w:hAnsiTheme="majorHAnsi"/>
@@ -800,7 +825,25 @@
                 <w:bCs w:val="0"/>
                 <w:sz w:val="20"/>
               </w:rPr>
-              <w:t>Training a DQN agent for Coinrun (</w:t>
+              <w:t xml:space="preserve">Training a DQN agent for </w:t>
+            </w:r>
+            <w:proofErr w:type="spellStart"/>
+            <w:r>
+              <w:rPr>
+                <w:b w:val="0"/>
+                <w:bCs w:val="0"/>
+                <w:sz w:val="20"/>
+              </w:rPr>
+              <w:t>Coinrun</w:t>
+            </w:r>
+            <w:proofErr w:type="spellEnd"/>
+            <w:r>
+              <w:rPr>
+                <w:b w:val="0"/>
+                <w:bCs w:val="0"/>
+                <w:sz w:val="20"/>
+              </w:rPr>
+              <w:t xml:space="preserve"> (</w:t>
             </w:r>
             <w:hyperlink r:id="rId12" w:history="1">
               <w:r>
@@ -1194,7 +1237,7 @@
                 <w:sz w:val="24"/>
                 <w:szCs w:val="24"/>
               </w:rPr>
-              <w:t xml:space="preserve"> : Java,  JavaScript, Python, Golang, PostgreSQL, MySQL, C, C++, PHP</w:t>
+              <w:t>: Java, JavaScript, Python, Golang, SQL, C, C++, PHP</w:t>
             </w:r>
             <w:r>
               <w:rPr>
@@ -1244,6 +1287,43 @@
             </w:r>
             <w:r>
               <w:rPr>
+                <w:sz w:val="24"/>
+                <w:szCs w:val="24"/>
+              </w:rPr>
+              <w:t xml:space="preserve"> &amp; </w:t>
+            </w:r>
+            <w:r>
+              <w:rPr>
+                <w:rFonts w:ascii="Arial" w:hAnsi="Arial" w:cs="Arial"/>
+                <w:color w:val="545454"/>
+                <w:sz w:val="21"/>
+                <w:szCs w:val="21"/>
+                <w:shd w:val="clear" w:color="auto" w:fill="FFFFFF"/>
+              </w:rPr>
+              <w:t>F</w:t>
+            </w:r>
+            <w:r>
+              <w:rPr>
+                <w:rFonts w:ascii="Arial" w:hAnsi="Arial" w:cs="Arial"/>
+                <w:color w:val="545454"/>
+                <w:sz w:val="21"/>
+                <w:szCs w:val="21"/>
+                <w:shd w:val="clear" w:color="auto" w:fill="FFFFFF"/>
+              </w:rPr>
+              <w:t>ramework</w:t>
+            </w:r>
+            <w:r>
+              <w:rPr>
+                <w:rFonts w:ascii="Arial" w:hAnsi="Arial" w:cs="Arial"/>
+                <w:color w:val="545454"/>
+                <w:sz w:val="21"/>
+                <w:szCs w:val="21"/>
+                <w:shd w:val="clear" w:color="auto" w:fill="FFFFFF"/>
+              </w:rPr>
+              <w:t>s</w:t>
+            </w:r>
+            <w:r>
+              <w:rPr>
                 <w:b w:val="0"/>
                 <w:bCs w:val="0"/>
                 <w:sz w:val="24"/>
@@ -1258,7 +1338,7 @@
                 <w:sz w:val="24"/>
                 <w:szCs w:val="24"/>
               </w:rPr>
-              <w:t xml:space="preserve"> Docker, Kubernetes, </w:t>
+              <w:t xml:space="preserve"> Docker, Kubernetes,</w:t>
             </w:r>
             <w:r>
               <w:rPr>
@@ -1267,16 +1347,7 @@
                 <w:sz w:val="24"/>
                 <w:szCs w:val="24"/>
               </w:rPr>
-              <w:t>Office</w:t>
-            </w:r>
-            <w:r>
-              <w:rPr>
-                <w:b w:val="0"/>
-                <w:bCs w:val="0"/>
-                <w:sz w:val="24"/>
-                <w:szCs w:val="24"/>
-              </w:rPr>
-              <w:t xml:space="preserve">, Adobe Photoshop, </w:t>
+              <w:t xml:space="preserve"> </w:t>
             </w:r>
             <w:proofErr w:type="spellStart"/>
             <w:r>
@@ -1296,7 +1367,43 @@
                 <w:sz w:val="24"/>
                 <w:szCs w:val="24"/>
               </w:rPr>
-              <w:t xml:space="preserve">, REST APIs, Git, </w:t>
+              <w:t>,</w:t>
+            </w:r>
+            <w:r>
+              <w:rPr>
+                <w:b w:val="0"/>
+                <w:bCs w:val="0"/>
+                <w:sz w:val="24"/>
+                <w:szCs w:val="24"/>
+              </w:rPr>
+              <w:t xml:space="preserve"> </w:t>
+            </w:r>
+            <w:r>
+              <w:rPr>
+                <w:b w:val="0"/>
+                <w:bCs w:val="0"/>
+                <w:sz w:val="24"/>
+                <w:szCs w:val="24"/>
+              </w:rPr>
+              <w:t>Git,</w:t>
+            </w:r>
+            <w:r>
+              <w:rPr>
+                <w:b w:val="0"/>
+                <w:bCs w:val="0"/>
+                <w:sz w:val="24"/>
+                <w:szCs w:val="24"/>
+              </w:rPr>
+              <w:t xml:space="preserve"> </w:t>
+            </w:r>
+            <w:r>
+              <w:rPr>
+                <w:b w:val="0"/>
+                <w:bCs w:val="0"/>
+                <w:sz w:val="24"/>
+                <w:szCs w:val="24"/>
+              </w:rPr>
+              <w:t xml:space="preserve">REST APIs, </w:t>
             </w:r>
             <w:r>
               <w:rPr>
@@ -1341,7 +1448,7 @@
                 <w:sz w:val="24"/>
                 <w:szCs w:val="24"/>
               </w:rPr>
-              <w:t>, JDBC, Hibernate, OOPs, Data Structures, Deep Learning</w:t>
+              <w:t>, JDBC, Hibernate,</w:t>
             </w:r>
             <w:r>
               <w:rPr>
@@ -1350,7 +1457,7 @@
                 <w:sz w:val="24"/>
                 <w:szCs w:val="24"/>
               </w:rPr>
-              <w:t xml:space="preserve">, </w:t>
+              <w:t xml:space="preserve"> </w:t>
             </w:r>
             <w:r>
               <w:rPr>
@@ -1368,16 +1475,7 @@
                 <w:sz w:val="24"/>
                 <w:szCs w:val="24"/>
               </w:rPr>
-              <w:t xml:space="preserve">, </w:t>
-            </w:r>
-            <w:r>
-              <w:rPr>
-                <w:b w:val="0"/>
-                <w:bCs w:val="0"/>
-                <w:sz w:val="24"/>
-                <w:szCs w:val="24"/>
-              </w:rPr>
-              <w:t xml:space="preserve">Angular, </w:t>
+              <w:t xml:space="preserve">, Angular, </w:t>
             </w:r>
             <w:r>
               <w:rPr>
@@ -1413,7 +1511,7 @@
                 <w:sz w:val="24"/>
                 <w:szCs w:val="24"/>
               </w:rPr>
-              <w:t>(EMF)</w:t>
+              <w:t>(EMF),</w:t>
             </w:r>
             <w:r>
               <w:rPr>
@@ -1422,7 +1520,27 @@
                 <w:sz w:val="24"/>
                 <w:szCs w:val="24"/>
               </w:rPr>
-              <w:t>,</w:t>
+              <w:t xml:space="preserve"> </w:t>
+            </w:r>
+            <w:proofErr w:type="spellStart"/>
+            <w:r>
+              <w:rPr>
+                <w:b w:val="0"/>
+                <w:bCs w:val="0"/>
+                <w:sz w:val="24"/>
+                <w:szCs w:val="24"/>
+              </w:rPr>
+              <w:t>JasperReports</w:t>
+            </w:r>
+            <w:proofErr w:type="spellEnd"/>
+            <w:r>
+              <w:rPr>
+                <w:b w:val="0"/>
+                <w:bCs w:val="0"/>
+                <w:sz w:val="24"/>
+                <w:szCs w:val="24"/>
+              </w:rPr>
+              <w:t xml:space="preserve">, </w:t>
             </w:r>
             <w:r>
               <w:rPr>
@@ -1431,7 +1549,53 @@
                 <w:sz w:val="24"/>
                 <w:szCs w:val="24"/>
               </w:rPr>
-              <w:t xml:space="preserve"> Jasper Report</w:t>
+              <w:t>Excel</w:t>
+            </w:r>
+            <w:r>
+              <w:rPr>
+                <w:b w:val="0"/>
+                <w:bCs w:val="0"/>
+                <w:sz w:val="24"/>
+                <w:szCs w:val="24"/>
+              </w:rPr>
+              <w:t>.</w:t>
+            </w:r>
+          </w:p>
+          <w:p>
+            <w:pPr>
+              <w:pStyle w:val="ListBullet"/>
+              <w:cnfStyle w:val="100000000000" w:firstRow="1" w:lastRow="0" w:firstColumn="0" w:lastColumn="0" w:oddVBand="0" w:evenVBand="0" w:oddHBand="0" w:evenHBand="0" w:firstRowFirstColumn="0" w:firstRowLastColumn="0" w:lastRowFirstColumn="0" w:lastRowLastColumn="0"/>
+              <w:rPr>
+                <w:b w:val="0"/>
+                <w:bCs w:val="0"/>
+                <w:sz w:val="24"/>
+                <w:szCs w:val="24"/>
+              </w:rPr>
+            </w:pPr>
+            <w:r>
+              <w:rPr>
+                <w:sz w:val="24"/>
+                <w:szCs w:val="24"/>
+              </w:rPr>
+              <w:t>Concepts</w:t>
+            </w:r>
+            <w:r>
+              <w:rPr>
+                <w:b w:val="0"/>
+                <w:bCs w:val="0"/>
+                <w:sz w:val="24"/>
+                <w:szCs w:val="24"/>
+              </w:rPr>
+              <w:t>:</w:t>
+            </w:r>
+            <w:r>
+              <w:rPr>
+                <w:b w:val="0"/>
+                <w:bCs w:val="0"/>
+                <w:sz w:val="24"/>
+                <w:szCs w:val="24"/>
+              </w:rPr>
+              <w:t xml:space="preserve"> OOPs, Data Structures, Deep Learning</w:t>
             </w:r>
             <w:r>
               <w:rPr>
@@ -1625,7 +1789,71 @@
           <w:caps w:val="0"/>
           <w:szCs w:val="22"/>
         </w:rPr>
-        <w:t xml:space="preserve">Developed an alternative for Java </w:t>
+        <w:t xml:space="preserve">Developed </w:t>
+      </w:r>
+      <w:r>
+        <w:rPr>
+          <w:rFonts w:eastAsiaTheme="minorHAnsi" w:cstheme="minorBidi"/>
+          <w:caps w:val="0"/>
+          <w:szCs w:val="22"/>
+        </w:rPr>
+        <w:t>a</w:t>
+      </w:r>
+      <w:r>
+        <w:rPr>
+          <w:rFonts w:eastAsiaTheme="minorHAnsi" w:cstheme="minorBidi"/>
+          <w:caps w:val="0"/>
+          <w:szCs w:val="22"/>
+        </w:rPr>
+        <w:t xml:space="preserve"> </w:t>
+      </w:r>
+      <w:r>
+        <w:rPr>
+          <w:rFonts w:eastAsiaTheme="minorHAnsi" w:cstheme="minorBidi"/>
+          <w:caps w:val="0"/>
+          <w:szCs w:val="22"/>
+        </w:rPr>
+        <w:t xml:space="preserve">solution for </w:t>
+      </w:r>
+      <w:r>
+        <w:rPr>
+          <w:rFonts w:eastAsiaTheme="minorHAnsi" w:cstheme="minorBidi"/>
+          <w:caps w:val="0"/>
+          <w:szCs w:val="22"/>
+        </w:rPr>
+        <w:t>a</w:t>
+      </w:r>
+      <w:r>
+        <w:rPr>
+          <w:rFonts w:eastAsiaTheme="minorHAnsi" w:cstheme="minorBidi"/>
+          <w:caps w:val="0"/>
+          <w:szCs w:val="22"/>
+        </w:rPr>
+        <w:t xml:space="preserve"> long</w:t>
+      </w:r>
+      <w:r>
+        <w:rPr>
+          <w:rFonts w:eastAsiaTheme="minorHAnsi" w:cstheme="minorBidi"/>
+          <w:caps w:val="0"/>
+          <w:szCs w:val="22"/>
+        </w:rPr>
+        <w:t>-</w:t>
+      </w:r>
+      <w:r>
+        <w:rPr>
+          <w:rFonts w:eastAsiaTheme="minorHAnsi" w:cstheme="minorBidi"/>
+          <w:caps w:val="0"/>
+          <w:szCs w:val="22"/>
+        </w:rPr>
+        <w:t xml:space="preserve">standing issue with </w:t>
+      </w:r>
+      <w:r>
+        <w:rPr>
+          <w:rFonts w:eastAsiaTheme="minorHAnsi" w:cstheme="minorBidi"/>
+          <w:caps w:val="0"/>
+          <w:szCs w:val="22"/>
+        </w:rPr>
+        <w:t xml:space="preserve">java </w:t>
       </w:r>
       <w:proofErr w:type="spellStart"/>
       <w:r>
@@ -1643,7 +1871,7 @@
           <w:caps w:val="0"/>
           <w:szCs w:val="22"/>
         </w:rPr>
-        <w:t xml:space="preserve"> reaching its limit issue</w:t>
+        <w:t xml:space="preserve"> </w:t>
       </w:r>
       <w:r>
         <w:rPr>
@@ -1651,15 +1879,7 @@
           <w:caps w:val="0"/>
           <w:szCs w:val="22"/>
         </w:rPr>
-        <w:t>,</w:t>
-      </w:r>
-      <w:r>
-        <w:rPr>
-          <w:rFonts w:eastAsiaTheme="minorHAnsi" w:cstheme="minorBidi"/>
-          <w:caps w:val="0"/>
-          <w:szCs w:val="22"/>
-        </w:rPr>
-        <w:t xml:space="preserve"> causing</w:t>
+        <w:t>reaching its size limit, with</w:t>
       </w:r>
       <w:r>
         <w:rPr>
@@ -1691,7 +1911,7 @@
           <w:caps w:val="0"/>
           <w:szCs w:val="22"/>
         </w:rPr>
-        <w:t>Incorporated</w:t>
+        <w:t>Added</w:t>
       </w:r>
       <w:r>
         <w:rPr>
@@ -1747,7 +1967,17 @@
           <w:caps w:val="0"/>
           <w:szCs w:val="22"/>
         </w:rPr>
-        <w:t xml:space="preserve">integrated multiple </w:t>
+        <w:t>integrate</w:t>
+      </w:r>
+      <w:bookmarkStart w:id="1" w:name="_GoBack"/>
+      <w:bookmarkEnd w:id="1"/>
+      <w:r>
+        <w:rPr>
+          <w:rFonts w:eastAsiaTheme="minorHAnsi" w:cstheme="minorBidi"/>
+          <w:caps w:val="0"/>
+          <w:szCs w:val="22"/>
+        </w:rPr>
+        <w:t xml:space="preserve">d multiple </w:t>
       </w:r>
       <w:r>
         <w:rPr>
@@ -1771,7 +2001,17 @@
           <w:caps w:val="0"/>
           <w:szCs w:val="22"/>
         </w:rPr>
-        <w:t xml:space="preserve"> including </w:t>
+        <w:t xml:space="preserve"> including</w:t>
+      </w:r>
+      <w:r>
+        <w:rPr>
+          <w:rFonts w:eastAsiaTheme="minorHAnsi" w:cstheme="minorBidi"/>
+          <w:i/>
+          <w:iCs/>
+          <w:caps w:val="0"/>
+          <w:szCs w:val="22"/>
+        </w:rPr>
+        <w:t xml:space="preserve"> </w:t>
       </w:r>
       <w:proofErr w:type="spellStart"/>
       <w:r>
@@ -1782,7 +2022,27 @@
           <w:caps w:val="0"/>
           <w:szCs w:val="22"/>
         </w:rPr>
-        <w:t>PayTM</w:t>
+        <w:t>Raz</w:t>
+      </w:r>
+      <w:r>
+        <w:rPr>
+          <w:rFonts w:eastAsiaTheme="minorHAnsi" w:cstheme="minorBidi"/>
+          <w:i/>
+          <w:iCs/>
+          <w:caps w:val="0"/>
+          <w:szCs w:val="22"/>
+        </w:rPr>
+        <w:t>o</w:t>
+      </w:r>
+      <w:r>
+        <w:rPr>
+          <w:rFonts w:eastAsiaTheme="minorHAnsi" w:cstheme="minorBidi"/>
+          <w:i/>
+          <w:iCs/>
+          <w:caps w:val="0"/>
+          <w:szCs w:val="22"/>
+        </w:rPr>
+        <w:t>rpay</w:t>
       </w:r>
       <w:proofErr w:type="spellEnd"/>
       <w:r>
@@ -1793,9 +2053,8 @@
           <w:caps w:val="0"/>
           <w:szCs w:val="22"/>
         </w:rPr>
-        <w:t xml:space="preserve">, </w:t>
+        <w:t>,</w:t>
       </w:r>
-      <w:proofErr w:type="spellStart"/>
       <w:r>
         <w:rPr>
           <w:rFonts w:eastAsiaTheme="minorHAnsi" w:cstheme="minorBidi"/>
@@ -1804,9 +2063,18 @@
           <w:caps w:val="0"/>
           <w:szCs w:val="22"/>
         </w:rPr>
-        <w:t>Razerpay</w:t>
+        <w:t xml:space="preserve"> </w:t>
       </w:r>
-      <w:proofErr w:type="spellEnd"/>
+      <w:r>
+        <w:rPr>
+          <w:rFonts w:eastAsiaTheme="minorHAnsi" w:cstheme="minorBidi"/>
+          <w:i/>
+          <w:iCs/>
+          <w:caps w:val="0"/>
+          <w:szCs w:val="22"/>
+        </w:rPr>
+        <w:t>Paytm</w:t>
+      </w:r>
       <w:r>
         <w:rPr>
           <w:rFonts w:eastAsiaTheme="minorHAnsi" w:cstheme="minorBidi"/>
@@ -1823,7 +2091,16 @@
           <w:caps w:val="0"/>
           <w:szCs w:val="22"/>
         </w:rPr>
-        <w:t xml:space="preserve"> etc</w:t>
+        <w:t xml:space="preserve"> </w:t>
+      </w:r>
+      <w:proofErr w:type="gramStart"/>
+      <w:r>
+        <w:rPr>
+          <w:rFonts w:eastAsiaTheme="minorHAnsi" w:cstheme="minorBidi"/>
+          <w:caps w:val="0"/>
+          <w:szCs w:val="22"/>
+        </w:rPr>
+        <w:t>etc</w:t>
       </w:r>
       <w:r>
         <w:rPr>
@@ -1833,6 +2110,7 @@
         </w:rPr>
         <w:t>.</w:t>
       </w:r>
+      <w:proofErr w:type="gramEnd"/>
     </w:p>
     <w:p>
       <w:pPr>
@@ -1855,7 +2133,31 @@
           <w:caps w:val="0"/>
           <w:szCs w:val="22"/>
         </w:rPr>
-        <w:t>Integrated pre-developed machine learning model into the application for finding duplicate hotels.</w:t>
+        <w:t xml:space="preserve">Integrated </w:t>
+      </w:r>
+      <w:r>
+        <w:rPr>
+          <w:rFonts w:eastAsiaTheme="minorHAnsi" w:cstheme="minorBidi"/>
+          <w:caps w:val="0"/>
+          <w:szCs w:val="22"/>
+        </w:rPr>
+        <w:t xml:space="preserve">a </w:t>
+      </w:r>
+      <w:r>
+        <w:rPr>
+          <w:rFonts w:eastAsiaTheme="minorHAnsi" w:cstheme="minorBidi"/>
+          <w:caps w:val="0"/>
+          <w:szCs w:val="22"/>
+        </w:rPr>
+        <w:t>pre-developed machine learning model into the application for finding duplicate hotels</w:t>
+      </w:r>
+      <w:r>
+        <w:rPr>
+          <w:rFonts w:eastAsiaTheme="minorHAnsi" w:cstheme="minorBidi"/>
+          <w:caps w:val="0"/>
+          <w:szCs w:val="22"/>
+        </w:rPr>
+        <w:t>. Decreased the time for marking duplicate hotels by 90% in live search results for hotels.</w:t>
       </w:r>
     </w:p>
     <w:p>
@@ -1992,15 +2294,25 @@
           <w:caps w:val="0"/>
           <w:szCs w:val="22"/>
         </w:rPr>
-        <w:t xml:space="preserve"> 2014 (</w:t>
+        <w:t xml:space="preserve"> 2014 </w:t>
       </w:r>
+      <w:proofErr w:type="spellStart"/>
       <w:r>
         <w:rPr>
           <w:rFonts w:eastAsiaTheme="minorHAnsi" w:cstheme="minorBidi"/>
           <w:caps w:val="0"/>
           <w:szCs w:val="22"/>
         </w:rPr>
-        <w:t xml:space="preserve">i.e. </w:t>
+        <w:t>a</w:t>
+      </w:r>
+      <w:proofErr w:type="spellEnd"/>
+      <w:r>
+        <w:rPr>
+          <w:rFonts w:eastAsiaTheme="minorHAnsi" w:cstheme="minorBidi"/>
+          <w:caps w:val="0"/>
+          <w:szCs w:val="22"/>
+        </w:rPr>
+        <w:t xml:space="preserve"> </w:t>
       </w:r>
       <w:r>
         <w:rPr>
@@ -2024,7 +2336,23 @@
           <w:caps w:val="0"/>
           <w:szCs w:val="22"/>
         </w:rPr>
-        <w:t>coding event).</w:t>
+        <w:t>coding even</w:t>
+      </w:r>
+      <w:r>
+        <w:rPr>
+          <w:rFonts w:eastAsiaTheme="minorHAnsi" w:cstheme="minorBidi"/>
+          <w:caps w:val="0"/>
+          <w:szCs w:val="22"/>
+        </w:rPr>
+        <w:t>t</w:t>
+      </w:r>
+      <w:r>
+        <w:rPr>
+          <w:rFonts w:eastAsiaTheme="minorHAnsi" w:cstheme="minorBidi"/>
+          <w:caps w:val="0"/>
+          <w:szCs w:val="22"/>
+        </w:rPr>
+        <w:t>.</w:t>
       </w:r>
     </w:p>
     <w:p>
@@ -2136,6 +2464,30 @@
           <w:caps w:val="0"/>
           <w:szCs w:val="22"/>
         </w:rPr>
+        <w:t xml:space="preserve"> </w:t>
+      </w:r>
+      <w:r>
+        <w:rPr>
+          <w:rFonts w:eastAsiaTheme="minorHAnsi" w:cstheme="minorBidi"/>
+          <w:caps w:val="0"/>
+          <w:szCs w:val="22"/>
+        </w:rPr>
+        <w:t>backend enhancements</w:t>
+      </w:r>
+      <w:r>
+        <w:rPr>
+          <w:rFonts w:eastAsiaTheme="minorHAnsi" w:cstheme="minorBidi"/>
+          <w:caps w:val="0"/>
+          <w:szCs w:val="22"/>
+        </w:rPr>
+        <w:t xml:space="preserve"> and</w:t>
+      </w:r>
+      <w:r>
+        <w:rPr>
+          <w:rFonts w:eastAsiaTheme="minorHAnsi" w:cstheme="minorBidi"/>
+          <w:caps w:val="0"/>
+          <w:szCs w:val="22"/>
+        </w:rPr>
         <w:t xml:space="preserve"> automating the generation of </w:t>
       </w:r>
       <w:r>
@@ -2170,7 +2522,7 @@
           <w:caps w:val="0"/>
           <w:szCs w:val="22"/>
         </w:rPr>
-        <w:t>modeling a</w:t>
+        <w:t>modeling</w:t>
       </w:r>
       <w:r>
         <w:rPr>
@@ -2178,7 +2530,7 @@
           <w:caps w:val="0"/>
           <w:szCs w:val="22"/>
         </w:rPr>
-        <w:t xml:space="preserve">nd backend enhancements. </w:t>
+        <w:t xml:space="preserve">. </w:t>
       </w:r>
     </w:p>
     <w:p>
@@ -2886,7 +3238,7 @@
           <w:caps w:val="0"/>
           <w:szCs w:val="22"/>
         </w:rPr>
-        <w:t>jasper-</w:t>
+        <w:t>JasperReports</w:t>
       </w:r>
       <w:r>
         <w:rPr>
@@ -2894,7 +3246,7 @@
           <w:caps w:val="0"/>
           <w:szCs w:val="22"/>
         </w:rPr>
-        <w:t xml:space="preserve">reports </w:t>
+        <w:t xml:space="preserve"> </w:t>
       </w:r>
       <w:r>
         <w:rPr>
@@ -3136,7 +3488,7 @@
           <w:caps w:val="0"/>
           <w:szCs w:val="22"/>
         </w:rPr>
-        <w:t>HDFC</w:t>
+        <w:t xml:space="preserve">an </w:t>
       </w:r>
       <w:r>
         <w:rPr>
@@ -3144,7 +3496,7 @@
           <w:caps w:val="0"/>
           <w:szCs w:val="22"/>
         </w:rPr>
-        <w:t xml:space="preserve"> (Indian Bank)</w:t>
+        <w:t>Indian Bank</w:t>
       </w:r>
       <w:r>
         <w:rPr>
@@ -3240,7 +3592,39 @@
           <w:caps w:val="0"/>
           <w:szCs w:val="22"/>
         </w:rPr>
-        <w:t>storage, SSO Authenticati</w:t>
+        <w:t>storage,</w:t>
+      </w:r>
+      <w:r>
+        <w:rPr>
+          <w:rFonts w:eastAsiaTheme="minorHAnsi" w:cstheme="minorBidi"/>
+          <w:caps w:val="0"/>
+          <w:szCs w:val="22"/>
+        </w:rPr>
+        <w:t xml:space="preserve"> created a custom</w:t>
+      </w:r>
+      <w:r>
+        <w:rPr>
+          <w:rFonts w:eastAsiaTheme="minorHAnsi" w:cstheme="minorBidi"/>
+          <w:caps w:val="0"/>
+          <w:szCs w:val="22"/>
+        </w:rPr>
+        <w:t xml:space="preserve"> SSO </w:t>
+      </w:r>
+      <w:r>
+        <w:rPr>
+          <w:rFonts w:eastAsiaTheme="minorHAnsi" w:cstheme="minorBidi"/>
+          <w:caps w:val="0"/>
+          <w:szCs w:val="22"/>
+        </w:rPr>
+        <w:t>a</w:t>
+      </w:r>
+      <w:r>
+        <w:rPr>
+          <w:rFonts w:eastAsiaTheme="minorHAnsi" w:cstheme="minorBidi"/>
+          <w:caps w:val="0"/>
+          <w:szCs w:val="22"/>
+        </w:rPr>
+        <w:t>uthenticati</w:t>
       </w:r>
       <w:r>
         <w:rPr>
@@ -3306,79 +3690,6 @@
           <w:caps w:val="0"/>
           <w:szCs w:val="22"/>
         </w:rPr>
-        <w:t xml:space="preserve">Part of </w:t>
-      </w:r>
-      <w:r>
-        <w:rPr>
-          <w:rFonts w:eastAsiaTheme="minorHAnsi" w:cstheme="minorBidi"/>
-          <w:caps w:val="0"/>
-          <w:szCs w:val="22"/>
-        </w:rPr>
-        <w:t xml:space="preserve">the </w:t>
-      </w:r>
-      <w:r>
-        <w:rPr>
-          <w:rFonts w:eastAsiaTheme="minorHAnsi" w:cstheme="minorBidi"/>
-          <w:caps w:val="0"/>
-          <w:szCs w:val="22"/>
-        </w:rPr>
-        <w:t xml:space="preserve">Hiring team for the 2016 and 2017 </w:t>
-      </w:r>
-      <w:r>
-        <w:rPr>
-          <w:rFonts w:eastAsiaTheme="minorHAnsi" w:cstheme="minorBidi"/>
-          <w:caps w:val="0"/>
-          <w:szCs w:val="22"/>
-        </w:rPr>
-        <w:t>hiring seasons</w:t>
-      </w:r>
-      <w:r>
-        <w:rPr>
-          <w:rFonts w:eastAsiaTheme="minorHAnsi" w:cstheme="minorBidi"/>
-          <w:caps w:val="0"/>
-          <w:szCs w:val="22"/>
-        </w:rPr>
-        <w:t xml:space="preserve">. </w:t>
-      </w:r>
-      <w:r>
-        <w:rPr>
-          <w:rFonts w:eastAsiaTheme="minorHAnsi" w:cstheme="minorBidi"/>
-          <w:caps w:val="0"/>
-          <w:szCs w:val="22"/>
-        </w:rPr>
-        <w:t>Prepared q</w:t>
-      </w:r>
-      <w:r>
-        <w:rPr>
-          <w:rFonts w:eastAsiaTheme="minorHAnsi" w:cstheme="minorBidi"/>
-          <w:caps w:val="0"/>
-          <w:szCs w:val="22"/>
-        </w:rPr>
-        <w:t>uestion</w:t>
-      </w:r>
-      <w:r>
-        <w:rPr>
-          <w:rFonts w:eastAsiaTheme="minorHAnsi" w:cstheme="minorBidi"/>
-          <w:caps w:val="0"/>
-          <w:szCs w:val="22"/>
-        </w:rPr>
-        <w:t>s,</w:t>
-      </w:r>
-      <w:r>
-        <w:rPr>
-          <w:rFonts w:eastAsiaTheme="minorHAnsi" w:cstheme="minorBidi"/>
-          <w:caps w:val="0"/>
-          <w:szCs w:val="22"/>
-        </w:rPr>
-        <w:t xml:space="preserve"> </w:t>
-      </w:r>
-      <w:proofErr w:type="gramStart"/>
-      <w:r>
-        <w:rPr>
-          <w:rFonts w:eastAsiaTheme="minorHAnsi" w:cstheme="minorBidi"/>
-          <w:caps w:val="0"/>
-          <w:szCs w:val="22"/>
-        </w:rPr>
         <w:t>Interview</w:t>
       </w:r>
       <w:r>
@@ -3389,7 +3700,6 @@
         </w:rPr>
         <w:t>ed</w:t>
       </w:r>
-      <w:proofErr w:type="gramEnd"/>
       <w:r>
         <w:rPr>
           <w:rFonts w:eastAsiaTheme="minorHAnsi" w:cstheme="minorBidi"/>
@@ -3412,7 +3722,7 @@
           <w:caps w:val="0"/>
           <w:szCs w:val="22"/>
         </w:rPr>
-        <w:t xml:space="preserve"> and</w:t>
+        <w:t>,</w:t>
       </w:r>
       <w:r>
         <w:rPr>
@@ -3420,7 +3730,7 @@
           <w:caps w:val="0"/>
           <w:szCs w:val="22"/>
         </w:rPr>
-        <w:t xml:space="preserve"> did the</w:t>
+        <w:t xml:space="preserve"> </w:t>
       </w:r>
       <w:r>
         <w:rPr>
@@ -3428,7 +3738,55 @@
           <w:caps w:val="0"/>
           <w:szCs w:val="22"/>
         </w:rPr>
-        <w:t xml:space="preserve"> training after hiring</w:t>
+        <w:t>p</w:t>
+      </w:r>
+      <w:r>
+        <w:rPr>
+          <w:rFonts w:eastAsiaTheme="minorHAnsi" w:cstheme="minorBidi"/>
+          <w:caps w:val="0"/>
+          <w:szCs w:val="22"/>
+        </w:rPr>
+        <w:t>repared q</w:t>
+      </w:r>
+      <w:r>
+        <w:rPr>
+          <w:rFonts w:eastAsiaTheme="minorHAnsi" w:cstheme="minorBidi"/>
+          <w:caps w:val="0"/>
+          <w:szCs w:val="22"/>
+        </w:rPr>
+        <w:t>uestion</w:t>
+      </w:r>
+      <w:r>
+        <w:rPr>
+          <w:rFonts w:eastAsiaTheme="minorHAnsi" w:cstheme="minorBidi"/>
+          <w:caps w:val="0"/>
+          <w:szCs w:val="22"/>
+        </w:rPr>
+        <w:t>s</w:t>
+      </w:r>
+      <w:r>
+        <w:rPr>
+          <w:rFonts w:eastAsiaTheme="minorHAnsi" w:cstheme="minorBidi"/>
+          <w:caps w:val="0"/>
+          <w:szCs w:val="22"/>
+        </w:rPr>
+        <w:t xml:space="preserve"> and did the training for new employees </w:t>
+      </w:r>
+      <w:r>
+        <w:rPr>
+          <w:rFonts w:eastAsiaTheme="minorHAnsi" w:cstheme="minorBidi"/>
+          <w:caps w:val="0"/>
+          <w:szCs w:val="22"/>
+        </w:rPr>
+        <w:t xml:space="preserve">for the 2016 and 2017 </w:t>
+      </w:r>
+      <w:r>
+        <w:rPr>
+          <w:rFonts w:eastAsiaTheme="minorHAnsi" w:cstheme="minorBidi"/>
+          <w:caps w:val="0"/>
+          <w:szCs w:val="22"/>
+        </w:rPr>
+        <w:t>hiring seasons</w:t>
       </w:r>
       <w:r>
         <w:rPr>
@@ -3780,9 +4138,15 @@
             </w:r>
             <w:proofErr w:type="spellStart"/>
             <w:r>
+              <w:t>Shito</w:t>
+            </w:r>
+            <w:proofErr w:type="spellEnd"/>
+            <w:r>
+              <w:t xml:space="preserve"> Ryu </w:t>
+            </w:r>
+            <w:r>
               <w:t>Shūkōkai</w:t>
             </w:r>
-            <w:proofErr w:type="spellEnd"/>
             <w:r>
               <w:t xml:space="preserve"> </w:t>
             </w:r>
@@ -32346,7 +32710,7 @@
 </file>
 
 <file path=customXml/itemProps2.xml><?xml version="1.0" encoding="utf-8"?>
-<ds:datastoreItem xmlns:ds="http://schemas.openxmlformats.org/officeDocument/2006/customXml" ds:itemID="{ADEC18E2-D53B-41F8-8A22-2A15F478BC79}">
+<ds:datastoreItem xmlns:ds="http://schemas.openxmlformats.org/officeDocument/2006/customXml" ds:itemID="{9C36E9F3-E756-45A0-B6C6-27CEEFA29EE4}">
   <ds:schemaRefs>
     <ds:schemaRef ds:uri="http://schemas.openxmlformats.org/officeDocument/2006/bibliography"/>
   </ds:schemaRefs>

</xml_diff>